<commit_message>
Use Case and Class Diagrams
</commit_message>
<xml_diff>
--- a/documentation/3-modeling/Use Cases Description.docx
+++ b/documentation/3-modeling/Use Cases Description.docx
@@ -3,15 +3,24 @@
 <w:document xmlns:wpc="http://schemas.microsoft.com/office/word/2010/wordprocessingCanvas" xmlns:cx="http://schemas.microsoft.com/office/drawing/2014/chartex" xmlns:cx1="http://schemas.microsoft.com/office/drawing/2015/9/8/chartex" xmlns:cx2="http://schemas.microsoft.com/office/drawing/2015/10/21/chartex" xmlns:cx3="http://schemas.microsoft.com/office/drawing/2016/5/9/chartex" xmlns:cx4="http://schemas.microsoft.com/office/drawing/2016/5/10/chartex" xmlns:cx5="http://schemas.microsoft.com/office/drawing/2016/5/11/chartex" xmlns:cx6="http://schemas.microsoft.com/office/drawing/2016/5/12/chartex" xmlns:cx7="http://schemas.microsoft.com/office/drawing/2016/5/13/chartex" xmlns:cx8="http://schemas.microsoft.com/office/drawing/2016/5/14/chartex" xmlns:mc="http://schemas.openxmlformats.org/markup-compatibility/2006" xmlns:aink="http://schemas.microsoft.com/office/drawing/2016/ink" xmlns:am3d="http://schemas.microsoft.com/office/drawing/2017/model3d" xmlns:o="urn:schemas-microsoft-com:office:office" xmlns:r="http://schemas.openxmlformats.org/officeDocument/2006/relationships" xmlns:m="http://schemas.openxmlformats.org/officeDocument/2006/math" xmlns:v="urn:schemas-microsoft-com:vml" xmlns:wp14="http://schemas.microsoft.com/office/word/2010/wordprocessingDrawing" xmlns:wp="http://schemas.openxmlformats.org/drawingml/2006/wordprocessingDrawing" xmlns:w10="urn:schemas-microsoft-com:office:word" xmlns:w="http://schemas.openxmlformats.org/wordprocessingml/2006/main" xmlns:w14="http://schemas.microsoft.com/office/word/2010/wordml" xmlns:w15="http://schemas.microsoft.com/office/word/2012/wordml" xmlns:w16cid="http://schemas.microsoft.com/office/word/2016/wordml/cid" xmlns:w16se="http://schemas.microsoft.com/office/word/2015/wordml/symex" xmlns:wpg="http://schemas.microsoft.com/office/word/2010/wordprocessingGroup" xmlns:wpi="http://schemas.microsoft.com/office/word/2010/wordprocessingInk" xmlns:wne="http://schemas.microsoft.com/office/word/2006/wordml" xmlns:wps="http://schemas.microsoft.com/office/word/2010/wordprocessingShape" mc:Ignorable="w14 w15 w16se w16cid wp14">
   <w:body>
     <w:p>
+      <w:pPr>
+        <w:autoSpaceDE w:val="0"/>
+        <w:autoSpaceDN w:val="0"/>
+        <w:adjustRightInd w:val="0"/>
+        <w:rPr>
+          <w:rFonts w:ascii="Helvetica Neue" w:hAnsi="Helvetica Neue" w:cs="Helvetica Neue"/>
+        </w:rPr>
+      </w:pPr>
       <w:r>
         <w:rPr>
+          <w:rFonts w:ascii="Helvetica Neue" w:hAnsi="Helvetica Neue" w:cs="Helvetica Neue"/>
           <w:noProof/>
         </w:rPr>
         <w:drawing>
-          <wp:inline distT="0" distB="0" distL="0" distR="0" wp14:anchorId="47849E45" wp14:editId="7981F23D">
-            <wp:extent cx="6309360" cy="6838315"/>
-            <wp:effectExtent l="0" t="0" r="2540" b="0"/>
-            <wp:docPr id="1" name="Picture 1" descr="A picture containing text, map&#10;&#10;Description automatically generated"/>
+          <wp:inline distT="0" distB="0" distL="0" distR="0" wp14:anchorId="5F71D40E" wp14:editId="44258E76">
+            <wp:extent cx="6309360" cy="6725920"/>
+            <wp:effectExtent l="0" t="0" r="2540" b="5080"/>
+            <wp:docPr id="2" name="Picture 2" descr="A picture containing text, map&#10;&#10;Description automatically generated"/>
             <wp:cNvGraphicFramePr>
               <a:graphicFrameLocks xmlns:a="http://schemas.openxmlformats.org/drawingml/2006/main" noChangeAspect="1"/>
             </wp:cNvGraphicFramePr>
@@ -19,23 +28,36 @@
               <a:graphicData uri="http://schemas.openxmlformats.org/drawingml/2006/picture">
                 <pic:pic xmlns:pic="http://schemas.openxmlformats.org/drawingml/2006/picture">
                   <pic:nvPicPr>
-                    <pic:cNvPr id="1" name=""/>
-                    <pic:cNvPicPr/>
+                    <pic:cNvPr id="0" name="Picture 1"/>
+                    <pic:cNvPicPr>
+                      <a:picLocks noChangeAspect="1" noChangeArrowheads="1"/>
+                    </pic:cNvPicPr>
                   </pic:nvPicPr>
                   <pic:blipFill>
-                    <a:blip r:embed="rId5"/>
+                    <a:blip r:embed="rId5" cstate="print">
+                      <a:extLst>
+                        <a:ext uri="{28A0092B-C50C-407E-A947-70E740481C1C}">
+                          <a14:useLocalDpi xmlns:a14="http://schemas.microsoft.com/office/drawing/2010/main" val="0"/>
+                        </a:ext>
+                      </a:extLst>
+                    </a:blip>
+                    <a:srcRect/>
                     <a:stretch>
                       <a:fillRect/>
                     </a:stretch>
                   </pic:blipFill>
-                  <pic:spPr>
+                  <pic:spPr bwMode="auto">
                     <a:xfrm>
                       <a:off x="0" y="0"/>
-                      <a:ext cx="6309360" cy="6838315"/>
+                      <a:ext cx="6309360" cy="6725920"/>
                     </a:xfrm>
                     <a:prstGeom prst="rect">
                       <a:avLst/>
                     </a:prstGeom>
+                    <a:noFill/>
+                    <a:ln>
+                      <a:noFill/>
+                    </a:ln>
                   </pic:spPr>
                 </pic:pic>
               </a:graphicData>
@@ -53,12 +75,9 @@
     <w:p/>
     <w:p/>
     <w:p/>
-    <w:p/>
     <w:p>
-      <w:r>
-        <w:lastRenderedPageBreak/>
-        <w:t>2.</w:t>
-      </w:r>
+      <w:bookmarkStart w:id="0" w:name="_GoBack"/>
+      <w:bookmarkEnd w:id="0"/>
     </w:p>
     <w:p>
       <w:pPr>
@@ -73,6 +92,7 @@
           <w:rFonts w:ascii="Arial" w:hAnsi="Arial" w:cs="Arial"/>
           <w:b/>
         </w:rPr>
+        <w:lastRenderedPageBreak/>
         <w:t xml:space="preserve">Mentorship Network Software </w:t>
       </w:r>
     </w:p>
@@ -4875,13 +4895,7 @@
               <w:rPr>
                 <w:rFonts w:ascii="Arial" w:hAnsi="Arial" w:cs="Arial"/>
               </w:rPr>
-              <w:t xml:space="preserve">. </w:t>
-            </w:r>
-            <w:r>
-              <w:rPr>
-                <w:rFonts w:ascii="Arial" w:hAnsi="Arial" w:cs="Arial"/>
-              </w:rPr>
-              <w:t>The board member has already selected mentor/mentees.</w:t>
+              <w:t>. The board member has already selected mentor/mentees.</w:t>
             </w:r>
           </w:p>
         </w:tc>
@@ -18092,21 +18106,7 @@
                 <w:rFonts w:ascii="Arial" w:hAnsi="Arial" w:cs="Arial"/>
                 <w:sz w:val="20"/>
               </w:rPr>
-              <w:t xml:space="preserve">The admin decides to </w:t>
-            </w:r>
-            <w:r>
-              <w:rPr>
-                <w:rFonts w:ascii="Arial" w:hAnsi="Arial" w:cs="Arial"/>
-                <w:sz w:val="20"/>
-              </w:rPr>
-              <w:t xml:space="preserve">reject </w:t>
-            </w:r>
-            <w:r>
-              <w:rPr>
-                <w:rFonts w:ascii="Arial" w:hAnsi="Arial" w:cs="Arial"/>
-                <w:sz w:val="20"/>
-              </w:rPr>
-              <w:t>a match request and deletes from the collection</w:t>
+              <w:t>The admin decides to reject a match request and deletes from the collection</w:t>
             </w:r>
           </w:p>
         </w:tc>
@@ -18137,8 +18137,6 @@
               </w:rPr>
               <w:t>Step 2b</w:t>
             </w:r>
-            <w:bookmarkStart w:id="0" w:name="_GoBack"/>
-            <w:bookmarkEnd w:id="0"/>
             <w:r>
               <w:rPr>
                 <w:rFonts w:ascii="Arial" w:hAnsi="Arial" w:cs="Arial"/>
@@ -19899,7 +19897,7 @@
     </w:rPrDefault>
     <w:pPrDefault/>
   </w:docDefaults>
-  <w:latentStyles w:defLockedState="0" w:defUIPriority="0" w:defSemiHidden="0" w:defUnhideWhenUsed="0" w:defQFormat="0" w:count="375">
+  <w:latentStyles w:defLockedState="0" w:defUIPriority="0" w:defSemiHidden="0" w:defUnhideWhenUsed="0" w:defQFormat="0" w:count="376">
     <w:lsdException w:name="Normal" w:qFormat="1"/>
     <w:lsdException w:name="heading 1" w:qFormat="1"/>
     <w:lsdException w:name="heading 2" w:semiHidden="1" w:unhideWhenUsed="1" w:qFormat="1"/>
@@ -19916,7 +19914,7 @@
     <w:lsdException w:name="Strong" w:qFormat="1"/>
     <w:lsdException w:name="Emphasis" w:qFormat="1"/>
     <w:lsdException w:name="HTML Typewriter" w:semiHidden="1" w:unhideWhenUsed="1"/>
-    <w:lsdException w:name="Normal Table" w:semiHidden="1" w:unhideWhenUsed="1"/>
+    <w:lsdException w:name="HTML Variable" w:semiHidden="1" w:unhideWhenUsed="1"/>
     <w:lsdException w:name="Outline List 2" w:semiHidden="1" w:unhideWhenUsed="1"/>
     <w:lsdException w:name="Outline List 3" w:semiHidden="1" w:unhideWhenUsed="1"/>
     <w:lsdException w:name="Table Simple 1" w:semiHidden="1" w:unhideWhenUsed="1"/>
@@ -19960,9 +19958,7 @@
     <w:lsdException w:name="Table Subtle 2" w:semiHidden="1" w:unhideWhenUsed="1"/>
     <w:lsdException w:name="Table Web 1" w:semiHidden="1" w:unhideWhenUsed="1"/>
     <w:lsdException w:name="Table Web 2" w:semiHidden="1" w:unhideWhenUsed="1"/>
-    <w:lsdException w:name="Table Web 3" w:semiHidden="1" w:unhideWhenUsed="1"/>
     <w:lsdException w:name="Balloon Text" w:semiHidden="1" w:unhideWhenUsed="1"/>
-    <w:lsdException w:name="Table Theme" w:semiHidden="1" w:unhideWhenUsed="1"/>
     <w:lsdException w:name="Placeholder Text" w:semiHidden="1" w:uiPriority="99"/>
     <w:lsdException w:name="No Spacing" w:uiPriority="1" w:qFormat="1"/>
     <w:lsdException w:name="Light Shading" w:uiPriority="60"/>
@@ -20182,6 +20178,7 @@
     <w:lsdException w:name="Smart Hyperlink" w:semiHidden="1" w:uiPriority="99" w:unhideWhenUsed="1"/>
     <w:lsdException w:name="Hashtag" w:semiHidden="1" w:uiPriority="99" w:unhideWhenUsed="1"/>
     <w:lsdException w:name="Unresolved Mention" w:semiHidden="1" w:uiPriority="99" w:unhideWhenUsed="1"/>
+    <w:lsdException w:name="Smart Link" w:semiHidden="1" w:uiPriority="99" w:unhideWhenUsed="1"/>
   </w:latentStyles>
   <w:style w:type="paragraph" w:default="1" w:styleId="Normal">
     <w:name w:val="Normal"/>

</xml_diff>

<commit_message>
updated descriptions, added presentation
</commit_message>
<xml_diff>
--- a/documentation/3-modeling/Use Cases Description.docx
+++ b/documentation/3-modeling/Use Cases Description.docx
@@ -17902,7 +17902,23 @@
                 <w:bCs/>
                 <w:sz w:val="20"/>
               </w:rPr>
-              <w:t>: If the match request is accepted the admin sends an email to the student and to the mentor introducing them to each other</w:t>
+              <w:t xml:space="preserve">: </w:t>
+            </w:r>
+            <w:r>
+              <w:rPr>
+                <w:rFonts w:ascii="Arial" w:hAnsi="Arial" w:cs="Arial"/>
+                <w:bCs/>
+                <w:sz w:val="20"/>
+              </w:rPr>
+              <w:t>The</w:t>
+            </w:r>
+            <w:r>
+              <w:rPr>
+                <w:rFonts w:ascii="Arial" w:hAnsi="Arial" w:cs="Arial"/>
+                <w:bCs/>
+                <w:sz w:val="20"/>
+              </w:rPr>
+              <w:t xml:space="preserve"> admin sends an email to the student and to the mentor introducing them to each other</w:t>
             </w:r>
           </w:p>
         </w:tc>
@@ -18137,8 +18153,6 @@
               </w:rPr>
               <w:t>Step 2b</w:t>
             </w:r>
-            <w:bookmarkStart w:id="0" w:name="_GoBack"/>
-            <w:bookmarkEnd w:id="0"/>
             <w:r>
               <w:rPr>
                 <w:rFonts w:ascii="Arial" w:hAnsi="Arial" w:cs="Arial"/>
@@ -18261,6 +18275,7 @@
                 <w:sz w:val="20"/>
               </w:rPr>
             </w:pPr>
+            <w:bookmarkStart w:id="0" w:name="_GoBack"/>
             <w:r>
               <w:rPr>
                 <w:rFonts w:ascii="Arial" w:hAnsi="Arial" w:cs="Arial"/>
@@ -18268,6 +18283,7 @@
               </w:rPr>
               <w:t>The system has updated the match request collection and sent all the emails</w:t>
             </w:r>
+            <w:bookmarkEnd w:id="0"/>
           </w:p>
         </w:tc>
       </w:tr>

</xml_diff>